<commit_message>
Updates and Additions (refer comment)
User Story 5 and 6 have been tweaked - no major updates 
Value Slider uploaded along with the rationale of why the order was chosen. This correlates to the Prioritisation Explanation.
Prioritisation Explanation aims to justify why my prioritisation was chosen referencing the value slider, mvp, and other aspects.
</commit_message>
<xml_diff>
--- a/User Stories/User Story (5).docx
+++ b/User Stories/User Story (5).docx
@@ -200,6 +200,12 @@
       <w:r>
         <w:t>See INDIVIDUAL Teacher Information</w:t>
       </w:r>
+      <w:r>
+        <w:rPr>
+          <w:rStyle w:val="FootnoteReference"/>
+        </w:rPr>
+        <w:footnoteReference w:id="3"/>
+      </w:r>
     </w:p>
     <w:p>
       <w:r>
@@ -217,6 +223,12 @@
       <w:r>
         <w:t>See INDIVIDUAL Student Information</w:t>
       </w:r>
+      <w:r>
+        <w:rPr>
+          <w:rStyle w:val="FootnoteReference"/>
+        </w:rPr>
+        <w:footnoteReference w:id="4"/>
+      </w:r>
     </w:p>
     <w:p>
       <w:pPr>
@@ -274,7 +286,7 @@
         <w:rPr>
           <w:rStyle w:val="FootnoteReference"/>
         </w:rPr>
-        <w:footnoteReference w:id="3"/>
+        <w:footnoteReference w:id="5"/>
       </w:r>
     </w:p>
     <w:p>
@@ -292,7 +304,7 @@
         <w:rPr>
           <w:rStyle w:val="FootnoteReference"/>
         </w:rPr>
-        <w:footnoteReference w:id="4"/>
+        <w:footnoteReference w:id="6"/>
       </w:r>
     </w:p>
     <w:p>
@@ -399,8 +411,6 @@
           </wp:inline>
         </w:drawing>
       </w:r>
-      <w:bookmarkStart w:id="0" w:name="_GoBack"/>
-      <w:bookmarkEnd w:id="0"/>
     </w:p>
     <w:p>
       <w:pPr>
@@ -425,6 +435,9 @@
         </w:rPr>
       </w:pPr>
       <w:r>
+        <w:rPr>
+          <w:noProof/>
+        </w:rPr>
         <w:drawing>
           <wp:inline distT="0" distB="0" distL="0" distR="0" wp14:anchorId="3B6F3C64" wp14:editId="102710F4">
             <wp:extent cx="5731510" cy="2798680"/>
@@ -477,7 +490,7 @@
     </w:p>
     <w:sectPr>
       <w:pgSz w:w="11906" w:h="16838"/>
-      <w:pgMar w:top="1440" w:right="1440" w:bottom="1440" w:left="1440" w:header="708" w:footer="708" w:gutter="0"/>
+      <w:pgMar w:top="1276" w:right="1440" w:bottom="1440" w:left="1440" w:header="708" w:footer="708" w:gutter="0"/>
       <w:cols w:space="708"/>
       <w:docGrid w:linePitch="360"/>
     </w:sectPr>
@@ -576,11 +589,48 @@
         <w:footnoteRef/>
       </w:r>
       <w:r>
-        <w:t xml:space="preserve"> Add functionality to create new teacher form – new username and password</w:t>
+        <w:t xml:space="preserve"> Need to create a new user story/feature relating to viewing individual teacher information</w:t>
       </w:r>
     </w:p>
   </w:footnote>
   <w:footnote w:id="4">
+    <w:p>
+      <w:pPr>
+        <w:pStyle w:val="FootnoteText"/>
+      </w:pPr>
+      <w:r>
+        <w:rPr>
+          <w:rStyle w:val="FootnoteReference"/>
+        </w:rPr>
+        <w:footnoteRef/>
+      </w:r>
+      <w:r>
+        <w:t xml:space="preserve"> Need to create a new user story/feature relating to viewing individual teacher </w:t>
+      </w:r>
+      <w:r>
+        <w:t>information</w:t>
+      </w:r>
+      <w:bookmarkStart w:id="0" w:name="_GoBack"/>
+      <w:bookmarkEnd w:id="0"/>
+    </w:p>
+  </w:footnote>
+  <w:footnote w:id="5">
+    <w:p>
+      <w:pPr>
+        <w:pStyle w:val="FootnoteText"/>
+      </w:pPr>
+      <w:r>
+        <w:rPr>
+          <w:rStyle w:val="FootnoteReference"/>
+        </w:rPr>
+        <w:footnoteRef/>
+      </w:r>
+      <w:r>
+        <w:t xml:space="preserve"> Add functionality to create new teacher form – new username and password</w:t>
+      </w:r>
+    </w:p>
+  </w:footnote>
+  <w:footnote w:id="6">
     <w:p>
       <w:pPr>
         <w:pStyle w:val="FootnoteText"/>
@@ -2523,7 +2573,7 @@
 </file>
 
 <file path=customXml/itemProps1.xml><?xml version="1.0" encoding="utf-8"?>
-<ds:datastoreItem xmlns:ds="http://schemas.openxmlformats.org/officeDocument/2006/customXml" ds:itemID="{0203A12E-386D-457A-B2B3-ECAA872363A6}">
+<ds:datastoreItem xmlns:ds="http://schemas.openxmlformats.org/officeDocument/2006/customXml" ds:itemID="{3025F4BC-71BA-4C2C-808C-6EA6C5F8C32C}">
   <ds:schemaRefs>
     <ds:schemaRef ds:uri="http://schemas.openxmlformats.org/officeDocument/2006/bibliography"/>
   </ds:schemaRefs>

</xml_diff>